<commit_message>
CSC 455 - Notes CSC 323 - Updated Tasklist
</commit_message>
<xml_diff>
--- a/CSC 323/Assignments/Assignment 1/tasklist.docx
+++ b/CSC 323/Assignments/Assignment 1/tasklist.docx
@@ -224,13 +224,8 @@
           </w:tcPr>
           <w:p>
             <w:r>
-              <w:t xml:space="preserve">Anthony </w:t>
+              <w:t>Anthony Stephich</w:t>
             </w:r>
-            <w:proofErr w:type="spellStart"/>
-            <w:r>
-              <w:t>Stephich</w:t>
-            </w:r>
-            <w:proofErr w:type="spellEnd"/>
           </w:p>
         </w:tc>
         <w:tc>
@@ -279,7 +274,11 @@
           <w:tcPr>
             <w:tcW w:w="6588" w:type="dxa"/>
           </w:tcPr>
-          <w:p/>
+          <w:p>
+            <w:r>
+              <w:t>Developed solution, wrote code, tested</w:t>
+            </w:r>
+          </w:p>
         </w:tc>
       </w:tr>
       <w:tr>
@@ -307,7 +306,11 @@
           <w:tcPr>
             <w:tcW w:w="6588" w:type="dxa"/>
           </w:tcPr>
-          <w:p/>
+          <w:p>
+            <w:r>
+              <w:t>Developed solution, wrote code, tested</w:t>
+            </w:r>
+          </w:p>
         </w:tc>
       </w:tr>
       <w:tr>

</xml_diff>